<commit_message>
visszautasas sablon plusz excel int float baszodas fix
</commit_message>
<xml_diff>
--- a/word_templates/megelhetes_nyilatkozat.docx
+++ b/word_templates/megelhetes_nyilatkozat.docx
@@ -360,7 +360,23 @@
           <w:color w:val="333333"/>
           <w:highlight w:val="white"/>
         </w:rPr>
-        <w:t>születési helye, ideje:  {{BIRHT_PLACE}} {{BIRTH_TIME}}</w:t>
+        <w:t>születési helye, ideje: {{BIRHT_PLACE}}</w:t>
+      </w:r>
+      <w:r>
+        <w:rPr>
+          <w:rFonts w:eastAsia="Garamond" w:cs="Garamond" w:ascii="Garamond" w:hAnsi="Garamond"/>
+          <w:color w:val="333333"/>
+          <w:highlight w:val="white"/>
+        </w:rPr>
+        <w:t xml:space="preserve">, </w:t>
+      </w:r>
+      <w:r>
+        <w:rPr>
+          <w:rFonts w:eastAsia="Garamond" w:cs="Garamond" w:ascii="Garamond" w:hAnsi="Garamond"/>
+          <w:color w:val="333333"/>
+          <w:highlight w:val="white"/>
+        </w:rPr>
+        <w:t>{{BIRTH_TIME}}</w:t>
       </w:r>
     </w:p>
     <w:p>

</xml_diff>